<commit_message>
Update 6/13/2023 3:35AM EST
Update as of 3:35AM EST on 6/13/2023.
</commit_message>
<xml_diff>
--- a/WAR CRIME PREVENTION SECURITY SYSTEMS/&ILLEGAL BEHAVIORS/20230613 - MCE123 Technology Development - Illegal Behaviors Prevention Security Systems - v1.0.1.3.docx
+++ b/WAR CRIME PREVENTION SECURITY SYSTEMS/&ILLEGAL BEHAVIORS/20230613 - MCE123 Technology Development - Illegal Behaviors Prevention Security Systems - v1.0.1.3.docx
@@ -674,23 +674,7 @@
           <w:bCs/>
           <w:color w:val="FF0000"/>
         </w:rPr>
-        <w:t>IR</w:t>
-      </w:r>
-      <w:r>
-        <w:rPr>
-          <w:b/>
-          <w:bCs/>
-          <w:color w:val="FF0000"/>
-        </w:rPr>
-        <w:t>R</w:t>
-      </w:r>
-      <w:r>
-        <w:rPr>
-          <w:b/>
-          <w:bCs/>
-          <w:color w:val="FF0000"/>
-        </w:rPr>
-        <w:t>EGULAR</w:t>
+        <w:t>ADDICTIVE</w:t>
       </w:r>
       <w:r>
         <w:rPr>
@@ -759,7 +743,7 @@
           <w:bCs/>
           <w:color w:val="FF0000"/>
         </w:rPr>
-        <w:t>SLOB</w:t>
+        <w:t>ANNOYING</w:t>
       </w:r>
       <w:r>
         <w:rPr>
@@ -828,7 +812,1804 @@
           <w:bCs/>
           <w:color w:val="FF0000"/>
         </w:rPr>
+        <w:t>BLINDING</w:t>
+      </w:r>
+      <w:r>
+        <w:rPr>
+          <w:b/>
+          <w:bCs/>
+          <w:color w:val="FF0000"/>
+        </w:rPr>
+        <w:t xml:space="preserve"> </w:t>
+      </w:r>
+      <w:proofErr w:type="gramStart"/>
+      <w:r>
+        <w:rPr>
+          <w:b/>
+          <w:bCs/>
+          <w:color w:val="FF0000"/>
+        </w:rPr>
+        <w:t>BEHAVIOR</w:t>
+      </w:r>
+      <w:r>
+        <w:rPr>
+          <w:b/>
+          <w:bCs/>
+        </w:rPr>
+        <w:t>;</w:t>
+      </w:r>
+      <w:proofErr w:type="gramEnd"/>
+    </w:p>
+    <w:p>
+      <w:pPr>
+        <w:ind w:left="360"/>
+        <w:jc w:val="both"/>
+        <w:rPr>
+          <w:b/>
+          <w:bCs/>
+        </w:rPr>
+      </w:pPr>
+      <w:r>
+        <w:tab/>
+      </w:r>
+      <w:r>
+        <w:rPr>
+          <w:u w:val="single"/>
+        </w:rPr>
+        <w:t>PREVENTION SECURITY SYSTEM</w:t>
+      </w:r>
+      <w:r>
+        <w:rPr>
+          <w:u w:val="single"/>
+        </w:rPr>
+        <w:t>:</w:t>
+      </w:r>
+      <w:r>
+        <w:t xml:space="preserve"> </w:t>
+      </w:r>
+      <w:r>
+        <w:rPr>
+          <w:b/>
+          <w:bCs/>
+          <w:color w:val="FF0000"/>
+        </w:rPr>
+        <w:t xml:space="preserve">ANY </w:t>
+      </w:r>
+      <w:r>
+        <w:rPr>
+          <w:b/>
+          <w:bCs/>
+          <w:color w:val="FF0000"/>
+        </w:rPr>
+        <w:t>CRIMINAL</w:t>
+      </w:r>
+      <w:r>
+        <w:rPr>
+          <w:b/>
+          <w:bCs/>
+          <w:color w:val="FF0000"/>
+        </w:rPr>
+        <w:t xml:space="preserve"> </w:t>
+      </w:r>
+      <w:proofErr w:type="gramStart"/>
+      <w:r>
+        <w:rPr>
+          <w:b/>
+          <w:bCs/>
+          <w:color w:val="FF0000"/>
+        </w:rPr>
+        <w:t>BEHAVIOR</w:t>
+      </w:r>
+      <w:r>
+        <w:rPr>
+          <w:b/>
+          <w:bCs/>
+        </w:rPr>
+        <w:t>;</w:t>
+      </w:r>
+      <w:proofErr w:type="gramEnd"/>
+    </w:p>
+    <w:p>
+      <w:pPr>
+        <w:ind w:left="360"/>
+        <w:jc w:val="both"/>
+        <w:rPr>
+          <w:b/>
+          <w:bCs/>
+        </w:rPr>
+      </w:pPr>
+      <w:r>
+        <w:tab/>
+      </w:r>
+      <w:r>
+        <w:rPr>
+          <w:u w:val="single"/>
+        </w:rPr>
+        <w:t>PREVENTION SECURITY SYSTEM</w:t>
+      </w:r>
+      <w:r>
+        <w:rPr>
+          <w:u w:val="single"/>
+        </w:rPr>
+        <w:t>:</w:t>
+      </w:r>
+      <w:r>
+        <w:t xml:space="preserve"> </w:t>
+      </w:r>
+      <w:r>
+        <w:rPr>
+          <w:b/>
+          <w:bCs/>
+          <w:color w:val="FF0000"/>
+        </w:rPr>
+        <w:t xml:space="preserve">ANY </w:t>
+      </w:r>
+      <w:r>
+        <w:rPr>
+          <w:b/>
+          <w:bCs/>
+          <w:color w:val="FF0000"/>
+        </w:rPr>
+        <w:t>DAMAGING</w:t>
+      </w:r>
+      <w:r>
+        <w:rPr>
+          <w:b/>
+          <w:bCs/>
+          <w:color w:val="FF0000"/>
+        </w:rPr>
+        <w:t xml:space="preserve"> </w:t>
+      </w:r>
+      <w:proofErr w:type="gramStart"/>
+      <w:r>
+        <w:rPr>
+          <w:b/>
+          <w:bCs/>
+          <w:color w:val="FF0000"/>
+        </w:rPr>
+        <w:t>BEHAVIOR</w:t>
+      </w:r>
+      <w:r>
+        <w:rPr>
+          <w:b/>
+          <w:bCs/>
+        </w:rPr>
+        <w:t>;</w:t>
+      </w:r>
+      <w:proofErr w:type="gramEnd"/>
+    </w:p>
+    <w:p>
+      <w:pPr>
+        <w:ind w:left="360"/>
+        <w:jc w:val="both"/>
+        <w:rPr>
+          <w:b/>
+          <w:bCs/>
+        </w:rPr>
+      </w:pPr>
+      <w:r>
+        <w:tab/>
+      </w:r>
+      <w:r>
+        <w:rPr>
+          <w:u w:val="single"/>
+        </w:rPr>
+        <w:t>PREVENTION SECURITY SYSTEM</w:t>
+      </w:r>
+      <w:r>
+        <w:rPr>
+          <w:u w:val="single"/>
+        </w:rPr>
+        <w:t>:</w:t>
+      </w:r>
+      <w:r>
+        <w:t xml:space="preserve"> </w:t>
+      </w:r>
+      <w:r>
+        <w:rPr>
+          <w:b/>
+          <w:bCs/>
+          <w:color w:val="FF0000"/>
+        </w:rPr>
+        <w:t xml:space="preserve">ANY </w:t>
+      </w:r>
+      <w:r>
+        <w:rPr>
+          <w:b/>
+          <w:bCs/>
+          <w:color w:val="FF0000"/>
+        </w:rPr>
+        <w:t>DISGUSTING</w:t>
+      </w:r>
+      <w:r>
+        <w:rPr>
+          <w:b/>
+          <w:bCs/>
+          <w:color w:val="FF0000"/>
+        </w:rPr>
+        <w:t xml:space="preserve"> </w:t>
+      </w:r>
+      <w:proofErr w:type="gramStart"/>
+      <w:r>
+        <w:rPr>
+          <w:b/>
+          <w:bCs/>
+          <w:color w:val="FF0000"/>
+        </w:rPr>
+        <w:t>BEHAVIOR</w:t>
+      </w:r>
+      <w:r>
+        <w:rPr>
+          <w:b/>
+          <w:bCs/>
+        </w:rPr>
+        <w:t>;</w:t>
+      </w:r>
+      <w:proofErr w:type="gramEnd"/>
+    </w:p>
+    <w:p>
+      <w:pPr>
+        <w:ind w:left="360"/>
+        <w:jc w:val="both"/>
+        <w:rPr>
+          <w:b/>
+          <w:bCs/>
+        </w:rPr>
+      </w:pPr>
+      <w:r>
+        <w:tab/>
+      </w:r>
+      <w:r>
+        <w:rPr>
+          <w:u w:val="single"/>
+        </w:rPr>
+        <w:t>PREVENTION SECURITY SYSTEM</w:t>
+      </w:r>
+      <w:r>
+        <w:rPr>
+          <w:u w:val="single"/>
+        </w:rPr>
+        <w:t>:</w:t>
+      </w:r>
+      <w:r>
+        <w:t xml:space="preserve"> </w:t>
+      </w:r>
+      <w:r>
+        <w:rPr>
+          <w:b/>
+          <w:bCs/>
+          <w:color w:val="FF0000"/>
+        </w:rPr>
+        <w:t xml:space="preserve">ANY </w:t>
+      </w:r>
+      <w:r>
+        <w:rPr>
+          <w:b/>
+          <w:bCs/>
+          <w:color w:val="FF0000"/>
+        </w:rPr>
+        <w:t>EXTORTABLE</w:t>
+      </w:r>
+      <w:r>
+        <w:rPr>
+          <w:b/>
+          <w:bCs/>
+          <w:color w:val="FF0000"/>
+        </w:rPr>
+        <w:t xml:space="preserve"> </w:t>
+      </w:r>
+      <w:proofErr w:type="gramStart"/>
+      <w:r>
+        <w:rPr>
+          <w:b/>
+          <w:bCs/>
+          <w:color w:val="FF0000"/>
+        </w:rPr>
+        <w:t>BEHAVIOR</w:t>
+      </w:r>
+      <w:r>
+        <w:rPr>
+          <w:b/>
+          <w:bCs/>
+        </w:rPr>
+        <w:t>;</w:t>
+      </w:r>
+      <w:proofErr w:type="gramEnd"/>
+    </w:p>
+    <w:p>
+      <w:pPr>
+        <w:ind w:left="360"/>
+        <w:jc w:val="both"/>
+        <w:rPr>
+          <w:b/>
+          <w:bCs/>
+        </w:rPr>
+      </w:pPr>
+      <w:r>
+        <w:tab/>
+      </w:r>
+      <w:r>
+        <w:rPr>
+          <w:u w:val="single"/>
+        </w:rPr>
+        <w:t>PREVENTION SECURITY SYSTEM</w:t>
+      </w:r>
+      <w:r>
+        <w:rPr>
+          <w:u w:val="single"/>
+        </w:rPr>
+        <w:t>:</w:t>
+      </w:r>
+      <w:r>
+        <w:t xml:space="preserve"> </w:t>
+      </w:r>
+      <w:r>
+        <w:rPr>
+          <w:b/>
+          <w:bCs/>
+          <w:color w:val="FF0000"/>
+        </w:rPr>
+        <w:t xml:space="preserve">ANY </w:t>
+      </w:r>
+      <w:r>
+        <w:rPr>
+          <w:b/>
+          <w:bCs/>
+          <w:color w:val="FF0000"/>
+        </w:rPr>
+        <w:t>EXTORTIVE</w:t>
+      </w:r>
+      <w:r>
+        <w:rPr>
+          <w:b/>
+          <w:bCs/>
+          <w:color w:val="FF0000"/>
+        </w:rPr>
+        <w:t xml:space="preserve"> </w:t>
+      </w:r>
+      <w:proofErr w:type="gramStart"/>
+      <w:r>
+        <w:rPr>
+          <w:b/>
+          <w:bCs/>
+          <w:color w:val="FF0000"/>
+        </w:rPr>
+        <w:t>BEHAVIOR</w:t>
+      </w:r>
+      <w:r>
+        <w:rPr>
+          <w:b/>
+          <w:bCs/>
+        </w:rPr>
+        <w:t>;</w:t>
+      </w:r>
+      <w:proofErr w:type="gramEnd"/>
+    </w:p>
+    <w:p>
+      <w:pPr>
+        <w:ind w:left="360"/>
+        <w:jc w:val="both"/>
+        <w:rPr>
+          <w:b/>
+          <w:bCs/>
+        </w:rPr>
+      </w:pPr>
+      <w:r>
+        <w:tab/>
+      </w:r>
+      <w:r>
+        <w:rPr>
+          <w:u w:val="single"/>
+        </w:rPr>
+        <w:t>PREVENTION SECURITY SYSTEM</w:t>
+      </w:r>
+      <w:r>
+        <w:rPr>
+          <w:u w:val="single"/>
+        </w:rPr>
+        <w:t>:</w:t>
+      </w:r>
+      <w:r>
+        <w:t xml:space="preserve"> </w:t>
+      </w:r>
+      <w:r>
+        <w:rPr>
+          <w:b/>
+          <w:bCs/>
+          <w:color w:val="FF0000"/>
+        </w:rPr>
+        <w:t xml:space="preserve">ANY </w:t>
+      </w:r>
+      <w:r>
+        <w:rPr>
+          <w:b/>
+          <w:bCs/>
+          <w:color w:val="FF0000"/>
+        </w:rPr>
+        <w:t>FORGETFUL</w:t>
+      </w:r>
+      <w:r>
+        <w:rPr>
+          <w:b/>
+          <w:bCs/>
+          <w:color w:val="FF0000"/>
+        </w:rPr>
+        <w:t xml:space="preserve"> </w:t>
+      </w:r>
+      <w:proofErr w:type="gramStart"/>
+      <w:r>
+        <w:rPr>
+          <w:b/>
+          <w:bCs/>
+          <w:color w:val="FF0000"/>
+        </w:rPr>
+        <w:t>BEHAVIOR</w:t>
+      </w:r>
+      <w:r>
+        <w:rPr>
+          <w:b/>
+          <w:bCs/>
+        </w:rPr>
+        <w:t>;</w:t>
+      </w:r>
+      <w:proofErr w:type="gramEnd"/>
+    </w:p>
+    <w:p>
+      <w:pPr>
+        <w:ind w:left="360"/>
+        <w:jc w:val="both"/>
+        <w:rPr>
+          <w:b/>
+          <w:bCs/>
+        </w:rPr>
+      </w:pPr>
+      <w:r>
+        <w:tab/>
+      </w:r>
+      <w:r>
+        <w:rPr>
+          <w:u w:val="single"/>
+        </w:rPr>
+        <w:t>PREVENTION SECURITY SYSTEM</w:t>
+      </w:r>
+      <w:r>
+        <w:rPr>
+          <w:u w:val="single"/>
+        </w:rPr>
+        <w:t>:</w:t>
+      </w:r>
+      <w:r>
+        <w:t xml:space="preserve"> </w:t>
+      </w:r>
+      <w:r>
+        <w:rPr>
+          <w:b/>
+          <w:bCs/>
+          <w:color w:val="FF0000"/>
+        </w:rPr>
+        <w:t xml:space="preserve">ANY </w:t>
+      </w:r>
+      <w:r>
+        <w:rPr>
+          <w:b/>
+          <w:bCs/>
+          <w:color w:val="FF0000"/>
+        </w:rPr>
+        <w:t>ILLOGICAL</w:t>
+      </w:r>
+      <w:r>
+        <w:rPr>
+          <w:b/>
+          <w:bCs/>
+          <w:color w:val="FF0000"/>
+        </w:rPr>
+        <w:t xml:space="preserve"> </w:t>
+      </w:r>
+      <w:proofErr w:type="gramStart"/>
+      <w:r>
+        <w:rPr>
+          <w:b/>
+          <w:bCs/>
+          <w:color w:val="FF0000"/>
+        </w:rPr>
+        <w:t>BEHAVIOR</w:t>
+      </w:r>
+      <w:r>
+        <w:rPr>
+          <w:b/>
+          <w:bCs/>
+        </w:rPr>
+        <w:t>;</w:t>
+      </w:r>
+      <w:proofErr w:type="gramEnd"/>
+    </w:p>
+    <w:p>
+      <w:pPr>
+        <w:ind w:left="360"/>
+        <w:jc w:val="both"/>
+        <w:rPr>
+          <w:b/>
+          <w:bCs/>
+        </w:rPr>
+      </w:pPr>
+      <w:r>
+        <w:tab/>
+      </w:r>
+      <w:r>
+        <w:rPr>
+          <w:u w:val="single"/>
+        </w:rPr>
+        <w:t>PREVENTION SECURITY SYSTEM</w:t>
+      </w:r>
+      <w:r>
+        <w:rPr>
+          <w:u w:val="single"/>
+        </w:rPr>
+        <w:t>:</w:t>
+      </w:r>
+      <w:r>
+        <w:t xml:space="preserve"> </w:t>
+      </w:r>
+      <w:r>
+        <w:rPr>
+          <w:b/>
+          <w:bCs/>
+          <w:color w:val="FF0000"/>
+        </w:rPr>
+        <w:t xml:space="preserve">ANY </w:t>
+      </w:r>
+      <w:r>
+        <w:rPr>
+          <w:b/>
+          <w:bCs/>
+          <w:color w:val="FF0000"/>
+        </w:rPr>
+        <w:t>IMPULSIVE</w:t>
+      </w:r>
+      <w:r>
+        <w:rPr>
+          <w:b/>
+          <w:bCs/>
+          <w:color w:val="FF0000"/>
+        </w:rPr>
+        <w:t xml:space="preserve"> </w:t>
+      </w:r>
+      <w:proofErr w:type="gramStart"/>
+      <w:r>
+        <w:rPr>
+          <w:b/>
+          <w:bCs/>
+          <w:color w:val="FF0000"/>
+        </w:rPr>
+        <w:t>BEHAVIOR</w:t>
+      </w:r>
+      <w:r>
+        <w:rPr>
+          <w:b/>
+          <w:bCs/>
+        </w:rPr>
+        <w:t>;</w:t>
+      </w:r>
+      <w:proofErr w:type="gramEnd"/>
+    </w:p>
+    <w:p>
+      <w:pPr>
+        <w:ind w:left="360"/>
+        <w:jc w:val="both"/>
+        <w:rPr>
+          <w:b/>
+          <w:bCs/>
+        </w:rPr>
+      </w:pPr>
+      <w:r>
+        <w:tab/>
+      </w:r>
+      <w:r>
+        <w:rPr>
+          <w:u w:val="single"/>
+        </w:rPr>
+        <w:t>PREVENTION SECURITY SYSTEM</w:t>
+      </w:r>
+      <w:r>
+        <w:rPr>
+          <w:u w:val="single"/>
+        </w:rPr>
+        <w:t>:</w:t>
+      </w:r>
+      <w:r>
+        <w:t xml:space="preserve"> </w:t>
+      </w:r>
+      <w:r>
+        <w:rPr>
+          <w:b/>
+          <w:bCs/>
+          <w:color w:val="FF0000"/>
+        </w:rPr>
+        <w:t xml:space="preserve">ANY </w:t>
+      </w:r>
+      <w:r>
+        <w:rPr>
+          <w:b/>
+          <w:bCs/>
+          <w:color w:val="FF0000"/>
+        </w:rPr>
+        <w:t>INCOHERENT</w:t>
+      </w:r>
+      <w:r>
+        <w:rPr>
+          <w:b/>
+          <w:bCs/>
+          <w:color w:val="FF0000"/>
+        </w:rPr>
+        <w:t xml:space="preserve"> </w:t>
+      </w:r>
+      <w:proofErr w:type="gramStart"/>
+      <w:r>
+        <w:rPr>
+          <w:b/>
+          <w:bCs/>
+          <w:color w:val="FF0000"/>
+        </w:rPr>
+        <w:t>BEHAVIOR</w:t>
+      </w:r>
+      <w:r>
+        <w:rPr>
+          <w:b/>
+          <w:bCs/>
+        </w:rPr>
+        <w:t>;</w:t>
+      </w:r>
+      <w:proofErr w:type="gramEnd"/>
+    </w:p>
+    <w:p>
+      <w:pPr>
+        <w:ind w:left="360"/>
+        <w:jc w:val="both"/>
+        <w:rPr>
+          <w:b/>
+          <w:bCs/>
+        </w:rPr>
+      </w:pPr>
+      <w:r>
+        <w:tab/>
+      </w:r>
+      <w:r>
+        <w:rPr>
+          <w:u w:val="single"/>
+        </w:rPr>
+        <w:t>PREVENTION SECURITY SYSTEM</w:t>
+      </w:r>
+      <w:r>
+        <w:rPr>
+          <w:u w:val="single"/>
+        </w:rPr>
+        <w:t>:</w:t>
+      </w:r>
+      <w:r>
+        <w:t xml:space="preserve"> </w:t>
+      </w:r>
+      <w:r>
+        <w:rPr>
+          <w:b/>
+          <w:bCs/>
+          <w:color w:val="FF0000"/>
+        </w:rPr>
+        <w:t xml:space="preserve">ANY </w:t>
+      </w:r>
+      <w:r>
+        <w:rPr>
+          <w:b/>
+          <w:bCs/>
+          <w:color w:val="FF0000"/>
+        </w:rPr>
+        <w:t>INCONSISTENT</w:t>
+      </w:r>
+      <w:r>
+        <w:rPr>
+          <w:b/>
+          <w:bCs/>
+          <w:color w:val="FF0000"/>
+        </w:rPr>
+        <w:t xml:space="preserve"> </w:t>
+      </w:r>
+      <w:proofErr w:type="gramStart"/>
+      <w:r>
+        <w:rPr>
+          <w:b/>
+          <w:bCs/>
+          <w:color w:val="FF0000"/>
+        </w:rPr>
+        <w:t>BEHAVIOR</w:t>
+      </w:r>
+      <w:r>
+        <w:rPr>
+          <w:b/>
+          <w:bCs/>
+        </w:rPr>
+        <w:t>;</w:t>
+      </w:r>
+      <w:proofErr w:type="gramEnd"/>
+    </w:p>
+    <w:p>
+      <w:pPr>
+        <w:ind w:left="360" w:firstLine="360"/>
+        <w:jc w:val="both"/>
+        <w:rPr>
+          <w:b/>
+          <w:bCs/>
+        </w:rPr>
+      </w:pPr>
+      <w:r>
+        <w:rPr>
+          <w:u w:val="single"/>
+        </w:rPr>
+        <w:t>PREVENTION SECURITY SYSTEM</w:t>
+      </w:r>
+      <w:r>
+        <w:rPr>
+          <w:u w:val="single"/>
+        </w:rPr>
+        <w:t>:</w:t>
+      </w:r>
+      <w:r>
+        <w:t xml:space="preserve"> </w:t>
+      </w:r>
+      <w:r>
+        <w:rPr>
+          <w:b/>
+          <w:bCs/>
+          <w:color w:val="FF0000"/>
+        </w:rPr>
+        <w:t xml:space="preserve">ANY </w:t>
+      </w:r>
+      <w:r>
+        <w:rPr>
+          <w:b/>
+          <w:bCs/>
+          <w:color w:val="FF0000"/>
+        </w:rPr>
+        <w:t>IR</w:t>
+      </w:r>
+      <w:r>
+        <w:rPr>
+          <w:b/>
+          <w:bCs/>
+          <w:color w:val="FF0000"/>
+        </w:rPr>
+        <w:t>R</w:t>
+      </w:r>
+      <w:r>
+        <w:rPr>
+          <w:b/>
+          <w:bCs/>
+          <w:color w:val="FF0000"/>
+        </w:rPr>
+        <w:t xml:space="preserve">EGULAR </w:t>
+      </w:r>
+      <w:proofErr w:type="gramStart"/>
+      <w:r>
+        <w:rPr>
+          <w:b/>
+          <w:bCs/>
+          <w:color w:val="FF0000"/>
+        </w:rPr>
+        <w:t>BEHAVIOR</w:t>
+      </w:r>
+      <w:r>
+        <w:rPr>
+          <w:b/>
+          <w:bCs/>
+        </w:rPr>
+        <w:t>;</w:t>
+      </w:r>
+      <w:proofErr w:type="gramEnd"/>
+    </w:p>
+    <w:p>
+      <w:pPr>
+        <w:ind w:left="360"/>
+        <w:jc w:val="both"/>
+        <w:rPr>
+          <w:b/>
+          <w:bCs/>
+        </w:rPr>
+      </w:pPr>
+      <w:r>
+        <w:tab/>
+      </w:r>
+      <w:r>
+        <w:rPr>
+          <w:u w:val="single"/>
+        </w:rPr>
+        <w:t>PREVENTION SECURITY SYSTEM</w:t>
+      </w:r>
+      <w:r>
+        <w:rPr>
+          <w:u w:val="single"/>
+        </w:rPr>
+        <w:t>:</w:t>
+      </w:r>
+      <w:r>
+        <w:t xml:space="preserve"> </w:t>
+      </w:r>
+      <w:r>
+        <w:rPr>
+          <w:b/>
+          <w:bCs/>
+          <w:color w:val="FF0000"/>
+        </w:rPr>
+        <w:t xml:space="preserve">ANY </w:t>
+      </w:r>
+      <w:r>
+        <w:rPr>
+          <w:b/>
+          <w:bCs/>
+          <w:color w:val="FF0000"/>
+        </w:rPr>
+        <w:t>MILITARY</w:t>
+      </w:r>
+      <w:r>
+        <w:rPr>
+          <w:b/>
+          <w:bCs/>
+          <w:color w:val="FF0000"/>
+        </w:rPr>
+        <w:t xml:space="preserve"> </w:t>
+      </w:r>
+      <w:proofErr w:type="gramStart"/>
+      <w:r>
+        <w:rPr>
+          <w:b/>
+          <w:bCs/>
+          <w:color w:val="FF0000"/>
+        </w:rPr>
+        <w:t>BEHAVIOR</w:t>
+      </w:r>
+      <w:r>
+        <w:rPr>
+          <w:b/>
+          <w:bCs/>
+        </w:rPr>
+        <w:t>;</w:t>
+      </w:r>
+      <w:proofErr w:type="gramEnd"/>
+    </w:p>
+    <w:p>
+      <w:pPr>
+        <w:ind w:left="360"/>
+        <w:jc w:val="both"/>
+        <w:rPr>
+          <w:b/>
+          <w:bCs/>
+        </w:rPr>
+      </w:pPr>
+      <w:r>
+        <w:tab/>
+      </w:r>
+      <w:r>
+        <w:rPr>
+          <w:u w:val="single"/>
+        </w:rPr>
+        <w:t>PREVENTION SECURITY SYSTEM</w:t>
+      </w:r>
+      <w:r>
+        <w:rPr>
+          <w:u w:val="single"/>
+        </w:rPr>
+        <w:t>:</w:t>
+      </w:r>
+      <w:r>
+        <w:t xml:space="preserve"> </w:t>
+      </w:r>
+      <w:r>
+        <w:rPr>
+          <w:b/>
+          <w:bCs/>
+          <w:color w:val="FF0000"/>
+        </w:rPr>
+        <w:t xml:space="preserve">ANY </w:t>
+      </w:r>
+      <w:r>
+        <w:rPr>
+          <w:b/>
+          <w:bCs/>
+          <w:color w:val="FF0000"/>
+        </w:rPr>
+        <w:t>PROCRASTINATING</w:t>
+      </w:r>
+      <w:r>
+        <w:rPr>
+          <w:b/>
+          <w:bCs/>
+          <w:color w:val="FF0000"/>
+        </w:rPr>
+        <w:t xml:space="preserve"> </w:t>
+      </w:r>
+      <w:proofErr w:type="gramStart"/>
+      <w:r>
+        <w:rPr>
+          <w:b/>
+          <w:bCs/>
+          <w:color w:val="FF0000"/>
+        </w:rPr>
+        <w:t>BEHAVIOR</w:t>
+      </w:r>
+      <w:r>
+        <w:rPr>
+          <w:b/>
+          <w:bCs/>
+        </w:rPr>
+        <w:t>;</w:t>
+      </w:r>
+      <w:proofErr w:type="gramEnd"/>
+    </w:p>
+    <w:p>
+      <w:pPr>
+        <w:ind w:left="360"/>
+        <w:jc w:val="both"/>
+        <w:rPr>
+          <w:b/>
+          <w:bCs/>
+        </w:rPr>
+      </w:pPr>
+      <w:r>
+        <w:tab/>
+      </w:r>
+      <w:r>
+        <w:rPr>
+          <w:u w:val="single"/>
+        </w:rPr>
+        <w:t>PREVENTION SECURITY SYSTEM</w:t>
+      </w:r>
+      <w:r>
+        <w:rPr>
+          <w:u w:val="single"/>
+        </w:rPr>
+        <w:t>:</w:t>
+      </w:r>
+      <w:r>
+        <w:t xml:space="preserve"> </w:t>
+      </w:r>
+      <w:r>
+        <w:rPr>
+          <w:b/>
+          <w:bCs/>
+          <w:color w:val="FF0000"/>
+        </w:rPr>
+        <w:t xml:space="preserve">ANY </w:t>
+      </w:r>
+      <w:r>
+        <w:rPr>
+          <w:b/>
+          <w:bCs/>
+          <w:color w:val="FF0000"/>
+        </w:rPr>
+        <w:t>REGRESSFUL</w:t>
+      </w:r>
+      <w:r>
+        <w:rPr>
+          <w:b/>
+          <w:bCs/>
+          <w:color w:val="FF0000"/>
+        </w:rPr>
+        <w:t xml:space="preserve"> </w:t>
+      </w:r>
+      <w:proofErr w:type="gramStart"/>
+      <w:r>
+        <w:rPr>
+          <w:b/>
+          <w:bCs/>
+          <w:color w:val="FF0000"/>
+        </w:rPr>
+        <w:t>BEHAVIOR</w:t>
+      </w:r>
+      <w:r>
+        <w:rPr>
+          <w:b/>
+          <w:bCs/>
+        </w:rPr>
+        <w:t>;</w:t>
+      </w:r>
+      <w:proofErr w:type="gramEnd"/>
+    </w:p>
+    <w:p>
+      <w:pPr>
+        <w:ind w:left="360"/>
+        <w:jc w:val="both"/>
+        <w:rPr>
+          <w:b/>
+          <w:bCs/>
+        </w:rPr>
+      </w:pPr>
+      <w:r>
+        <w:tab/>
+      </w:r>
+      <w:r>
+        <w:rPr>
+          <w:u w:val="single"/>
+        </w:rPr>
+        <w:t>PREVENTION SECURITY SYSTEM</w:t>
+      </w:r>
+      <w:r>
+        <w:rPr>
+          <w:u w:val="single"/>
+        </w:rPr>
+        <w:t>:</w:t>
+      </w:r>
+      <w:r>
+        <w:t xml:space="preserve"> </w:t>
+      </w:r>
+      <w:r>
+        <w:rPr>
+          <w:b/>
+          <w:bCs/>
+          <w:color w:val="FF0000"/>
+        </w:rPr>
+        <w:t xml:space="preserve">ANY </w:t>
+      </w:r>
+      <w:r>
+        <w:rPr>
+          <w:b/>
+          <w:bCs/>
+          <w:color w:val="FF0000"/>
+        </w:rPr>
+        <w:t>REPELLING</w:t>
+      </w:r>
+      <w:r>
+        <w:rPr>
+          <w:b/>
+          <w:bCs/>
+          <w:color w:val="FF0000"/>
+        </w:rPr>
+        <w:t xml:space="preserve"> </w:t>
+      </w:r>
+      <w:proofErr w:type="gramStart"/>
+      <w:r>
+        <w:rPr>
+          <w:b/>
+          <w:bCs/>
+          <w:color w:val="FF0000"/>
+        </w:rPr>
+        <w:t>BEHAVIOR</w:t>
+      </w:r>
+      <w:r>
+        <w:rPr>
+          <w:b/>
+          <w:bCs/>
+        </w:rPr>
+        <w:t>;</w:t>
+      </w:r>
+      <w:proofErr w:type="gramEnd"/>
+    </w:p>
+    <w:p>
+      <w:pPr>
+        <w:ind w:left="360"/>
+        <w:jc w:val="both"/>
+        <w:rPr>
+          <w:b/>
+          <w:bCs/>
+        </w:rPr>
+      </w:pPr>
+      <w:r>
+        <w:lastRenderedPageBreak/>
+        <w:tab/>
+      </w:r>
+      <w:r>
+        <w:rPr>
+          <w:u w:val="single"/>
+        </w:rPr>
+        <w:t>PREVENTION SECURITY SYSTEM</w:t>
+      </w:r>
+      <w:r>
+        <w:rPr>
+          <w:u w:val="single"/>
+        </w:rPr>
+        <w:t>:</w:t>
+      </w:r>
+      <w:r>
+        <w:t xml:space="preserve"> </w:t>
+      </w:r>
+      <w:r>
+        <w:rPr>
+          <w:b/>
+          <w:bCs/>
+          <w:color w:val="FF0000"/>
+        </w:rPr>
+        <w:t xml:space="preserve">ANY </w:t>
+      </w:r>
+      <w:r>
+        <w:rPr>
+          <w:b/>
+          <w:bCs/>
+          <w:color w:val="FF0000"/>
+        </w:rPr>
+        <w:t xml:space="preserve">SLOB </w:t>
+      </w:r>
+      <w:proofErr w:type="gramStart"/>
+      <w:r>
+        <w:rPr>
+          <w:b/>
+          <w:bCs/>
+          <w:color w:val="FF0000"/>
+        </w:rPr>
+        <w:t>BEHAVIOR</w:t>
+      </w:r>
+      <w:r>
+        <w:rPr>
+          <w:b/>
+          <w:bCs/>
+        </w:rPr>
+        <w:t>;</w:t>
+      </w:r>
+      <w:proofErr w:type="gramEnd"/>
+    </w:p>
+    <w:p>
+      <w:pPr>
+        <w:ind w:left="360"/>
+        <w:jc w:val="both"/>
+        <w:rPr>
+          <w:b/>
+          <w:bCs/>
+        </w:rPr>
+      </w:pPr>
+      <w:r>
+        <w:tab/>
+      </w:r>
+      <w:r>
+        <w:rPr>
+          <w:u w:val="single"/>
+        </w:rPr>
+        <w:t>PREVENTION SECURITY SYSTEM</w:t>
+      </w:r>
+      <w:r>
+        <w:rPr>
+          <w:u w:val="single"/>
+        </w:rPr>
+        <w:t>:</w:t>
+      </w:r>
+      <w:r>
+        <w:t xml:space="preserve"> </w:t>
+      </w:r>
+      <w:r>
+        <w:rPr>
+          <w:b/>
+          <w:bCs/>
+          <w:color w:val="FF0000"/>
+        </w:rPr>
+        <w:t xml:space="preserve">ANY </w:t>
+      </w:r>
+      <w:r>
+        <w:rPr>
+          <w:b/>
+          <w:bCs/>
+          <w:color w:val="FF0000"/>
+        </w:rPr>
+        <w:t>SLO</w:t>
+      </w:r>
+      <w:r>
+        <w:rPr>
+          <w:b/>
+          <w:bCs/>
+          <w:color w:val="FF0000"/>
+        </w:rPr>
+        <w:t>PPY</w:t>
+      </w:r>
+      <w:r>
+        <w:rPr>
+          <w:b/>
+          <w:bCs/>
+          <w:color w:val="FF0000"/>
+        </w:rPr>
+        <w:t xml:space="preserve"> </w:t>
+      </w:r>
+      <w:proofErr w:type="gramStart"/>
+      <w:r>
+        <w:rPr>
+          <w:b/>
+          <w:bCs/>
+          <w:color w:val="FF0000"/>
+        </w:rPr>
+        <w:t>BEHAVIOR</w:t>
+      </w:r>
+      <w:r>
+        <w:rPr>
+          <w:b/>
+          <w:bCs/>
+        </w:rPr>
+        <w:t>;</w:t>
+      </w:r>
+      <w:proofErr w:type="gramEnd"/>
+    </w:p>
+    <w:p>
+      <w:pPr>
+        <w:ind w:left="360"/>
+        <w:jc w:val="both"/>
+        <w:rPr>
+          <w:b/>
+          <w:bCs/>
+        </w:rPr>
+      </w:pPr>
+      <w:r>
+        <w:tab/>
+      </w:r>
+      <w:r>
+        <w:rPr>
+          <w:u w:val="single"/>
+        </w:rPr>
+        <w:t>PREVENTION SECURITY SYSTEM</w:t>
+      </w:r>
+      <w:r>
+        <w:rPr>
+          <w:u w:val="single"/>
+        </w:rPr>
+        <w:t>:</w:t>
+      </w:r>
+      <w:r>
+        <w:t xml:space="preserve"> </w:t>
+      </w:r>
+      <w:r>
+        <w:rPr>
+          <w:b/>
+          <w:bCs/>
+          <w:color w:val="FF0000"/>
+        </w:rPr>
+        <w:t xml:space="preserve">ANY </w:t>
+      </w:r>
+      <w:r>
+        <w:rPr>
+          <w:b/>
+          <w:bCs/>
+          <w:color w:val="FF0000"/>
+        </w:rPr>
         <w:t xml:space="preserve">TASKED </w:t>
+      </w:r>
+      <w:proofErr w:type="gramStart"/>
+      <w:r>
+        <w:rPr>
+          <w:b/>
+          <w:bCs/>
+          <w:color w:val="FF0000"/>
+        </w:rPr>
+        <w:t>BEHAVIOR</w:t>
+      </w:r>
+      <w:r>
+        <w:rPr>
+          <w:b/>
+          <w:bCs/>
+        </w:rPr>
+        <w:t>;</w:t>
+      </w:r>
+      <w:proofErr w:type="gramEnd"/>
+    </w:p>
+    <w:p>
+      <w:pPr>
+        <w:ind w:left="360"/>
+        <w:jc w:val="both"/>
+        <w:rPr>
+          <w:b/>
+          <w:bCs/>
+        </w:rPr>
+      </w:pPr>
+      <w:r>
+        <w:tab/>
+      </w:r>
+      <w:r>
+        <w:rPr>
+          <w:u w:val="single"/>
+        </w:rPr>
+        <w:t>PREVENTION SECURITY SYSTEM</w:t>
+      </w:r>
+      <w:r>
+        <w:rPr>
+          <w:u w:val="single"/>
+        </w:rPr>
+        <w:t>:</w:t>
+      </w:r>
+      <w:r>
+        <w:t xml:space="preserve"> </w:t>
+      </w:r>
+      <w:r>
+        <w:rPr>
+          <w:b/>
+          <w:bCs/>
+          <w:color w:val="FF0000"/>
+        </w:rPr>
+        <w:t xml:space="preserve">ANY </w:t>
+      </w:r>
+      <w:r>
+        <w:rPr>
+          <w:b/>
+          <w:bCs/>
+          <w:color w:val="FF0000"/>
+        </w:rPr>
+        <w:t>TIME WASTING</w:t>
+      </w:r>
+      <w:r>
+        <w:rPr>
+          <w:b/>
+          <w:bCs/>
+          <w:color w:val="FF0000"/>
+        </w:rPr>
+        <w:t xml:space="preserve"> </w:t>
+      </w:r>
+      <w:proofErr w:type="gramStart"/>
+      <w:r>
+        <w:rPr>
+          <w:b/>
+          <w:bCs/>
+          <w:color w:val="FF0000"/>
+        </w:rPr>
+        <w:t>BEHAVIOR</w:t>
+      </w:r>
+      <w:r>
+        <w:rPr>
+          <w:b/>
+          <w:bCs/>
+        </w:rPr>
+        <w:t>;</w:t>
+      </w:r>
+      <w:proofErr w:type="gramEnd"/>
+    </w:p>
+    <w:p>
+      <w:pPr>
+        <w:ind w:left="360" w:firstLine="360"/>
+        <w:jc w:val="both"/>
+        <w:rPr>
+          <w:b/>
+          <w:bCs/>
+        </w:rPr>
+      </w:pPr>
+      <w:r>
+        <w:rPr>
+          <w:u w:val="single"/>
+        </w:rPr>
+        <w:t>PREVENTION SECURITY SYSTEM</w:t>
+      </w:r>
+      <w:r>
+        <w:rPr>
+          <w:u w:val="single"/>
+        </w:rPr>
+        <w:t>:</w:t>
+      </w:r>
+      <w:r>
+        <w:t xml:space="preserve"> </w:t>
+      </w:r>
+      <w:r>
+        <w:rPr>
+          <w:b/>
+          <w:bCs/>
+          <w:color w:val="FF0000"/>
+        </w:rPr>
+        <w:t xml:space="preserve">ANY </w:t>
+      </w:r>
+      <w:r>
+        <w:rPr>
+          <w:b/>
+          <w:bCs/>
+          <w:color w:val="FF0000"/>
+        </w:rPr>
+        <w:t>TRANSGRESSIONAL</w:t>
+      </w:r>
+      <w:r>
+        <w:rPr>
+          <w:b/>
+          <w:bCs/>
+          <w:color w:val="FF0000"/>
+        </w:rPr>
+        <w:t xml:space="preserve"> </w:t>
+      </w:r>
+      <w:proofErr w:type="gramStart"/>
+      <w:r>
+        <w:rPr>
+          <w:b/>
+          <w:bCs/>
+          <w:color w:val="FF0000"/>
+        </w:rPr>
+        <w:t>BEHAVIOR</w:t>
+      </w:r>
+      <w:r>
+        <w:rPr>
+          <w:b/>
+          <w:bCs/>
+        </w:rPr>
+        <w:t>;</w:t>
+      </w:r>
+      <w:proofErr w:type="gramEnd"/>
+    </w:p>
+    <w:p>
+      <w:pPr>
+        <w:ind w:left="360"/>
+        <w:jc w:val="both"/>
+        <w:rPr>
+          <w:b/>
+          <w:bCs/>
+        </w:rPr>
+      </w:pPr>
+      <w:r>
+        <w:tab/>
+      </w:r>
+      <w:r>
+        <w:rPr>
+          <w:u w:val="single"/>
+        </w:rPr>
+        <w:t>PREVENTION SECURITY SYSTEM</w:t>
+      </w:r>
+      <w:r>
+        <w:rPr>
+          <w:u w:val="single"/>
+        </w:rPr>
+        <w:t>:</w:t>
+      </w:r>
+      <w:r>
+        <w:t xml:space="preserve"> </w:t>
+      </w:r>
+      <w:r>
+        <w:rPr>
+          <w:b/>
+          <w:bCs/>
+          <w:color w:val="FF0000"/>
+        </w:rPr>
+        <w:t xml:space="preserve">ANY </w:t>
+      </w:r>
+      <w:r>
+        <w:rPr>
+          <w:b/>
+          <w:bCs/>
+          <w:color w:val="FF0000"/>
+        </w:rPr>
+        <w:t>UNATTENTIVE</w:t>
+      </w:r>
+      <w:r>
+        <w:rPr>
+          <w:b/>
+          <w:bCs/>
+          <w:color w:val="FF0000"/>
+        </w:rPr>
+        <w:t xml:space="preserve"> </w:t>
+      </w:r>
+      <w:proofErr w:type="gramStart"/>
+      <w:r>
+        <w:rPr>
+          <w:b/>
+          <w:bCs/>
+          <w:color w:val="FF0000"/>
+        </w:rPr>
+        <w:t>BEHAVIOR</w:t>
+      </w:r>
+      <w:r>
+        <w:rPr>
+          <w:b/>
+          <w:bCs/>
+        </w:rPr>
+        <w:t>;</w:t>
+      </w:r>
+      <w:proofErr w:type="gramEnd"/>
+    </w:p>
+    <w:p>
+      <w:pPr>
+        <w:ind w:left="360"/>
+        <w:jc w:val="both"/>
+        <w:rPr>
+          <w:b/>
+          <w:bCs/>
+        </w:rPr>
+      </w:pPr>
+      <w:r>
+        <w:tab/>
+      </w:r>
+      <w:r>
+        <w:rPr>
+          <w:u w:val="single"/>
+        </w:rPr>
+        <w:t>PREVENTION SECURITY SYSTEM</w:t>
+      </w:r>
+      <w:r>
+        <w:rPr>
+          <w:u w:val="single"/>
+        </w:rPr>
+        <w:t>:</w:t>
+      </w:r>
+      <w:r>
+        <w:t xml:space="preserve"> </w:t>
+      </w:r>
+      <w:r>
+        <w:rPr>
+          <w:b/>
+          <w:bCs/>
+          <w:color w:val="FF0000"/>
+        </w:rPr>
+        <w:t xml:space="preserve">ANY </w:t>
+      </w:r>
+      <w:r>
+        <w:rPr>
+          <w:b/>
+          <w:bCs/>
+          <w:color w:val="FF0000"/>
+        </w:rPr>
+        <w:t>UNATTRACTIVE</w:t>
+      </w:r>
+      <w:r>
+        <w:rPr>
+          <w:b/>
+          <w:bCs/>
+          <w:color w:val="FF0000"/>
+        </w:rPr>
+        <w:t xml:space="preserve"> </w:t>
+      </w:r>
+      <w:proofErr w:type="gramStart"/>
+      <w:r>
+        <w:rPr>
+          <w:b/>
+          <w:bCs/>
+          <w:color w:val="FF0000"/>
+        </w:rPr>
+        <w:t>BEHAVIOR</w:t>
+      </w:r>
+      <w:r>
+        <w:rPr>
+          <w:b/>
+          <w:bCs/>
+        </w:rPr>
+        <w:t>;</w:t>
+      </w:r>
+      <w:proofErr w:type="gramEnd"/>
+    </w:p>
+    <w:p>
+      <w:pPr>
+        <w:ind w:left="360"/>
+        <w:jc w:val="both"/>
+        <w:rPr>
+          <w:b/>
+          <w:bCs/>
+        </w:rPr>
+      </w:pPr>
+      <w:r>
+        <w:tab/>
+      </w:r>
+      <w:r>
+        <w:rPr>
+          <w:u w:val="single"/>
+        </w:rPr>
+        <w:t>PREVENTION SECURITY SYSTEM</w:t>
+      </w:r>
+      <w:r>
+        <w:rPr>
+          <w:u w:val="single"/>
+        </w:rPr>
+        <w:t>:</w:t>
+      </w:r>
+      <w:r>
+        <w:t xml:space="preserve"> </w:t>
+      </w:r>
+      <w:r>
+        <w:rPr>
+          <w:b/>
+          <w:bCs/>
+          <w:color w:val="FF0000"/>
+        </w:rPr>
+        <w:t xml:space="preserve">ANY </w:t>
+      </w:r>
+      <w:r>
+        <w:rPr>
+          <w:b/>
+          <w:bCs/>
+          <w:color w:val="FF0000"/>
+        </w:rPr>
+        <w:t>UNEXPLAINABLE</w:t>
+      </w:r>
+      <w:r>
+        <w:rPr>
+          <w:b/>
+          <w:bCs/>
+          <w:color w:val="FF0000"/>
+        </w:rPr>
+        <w:t xml:space="preserve"> </w:t>
+      </w:r>
+      <w:proofErr w:type="gramStart"/>
+      <w:r>
+        <w:rPr>
+          <w:b/>
+          <w:bCs/>
+          <w:color w:val="FF0000"/>
+        </w:rPr>
+        <w:t>BEHAVIOR</w:t>
+      </w:r>
+      <w:r>
+        <w:rPr>
+          <w:b/>
+          <w:bCs/>
+        </w:rPr>
+        <w:t>;</w:t>
+      </w:r>
+      <w:proofErr w:type="gramEnd"/>
+    </w:p>
+    <w:p>
+      <w:pPr>
+        <w:ind w:left="360"/>
+        <w:jc w:val="both"/>
+        <w:rPr>
+          <w:b/>
+          <w:bCs/>
+        </w:rPr>
+      </w:pPr>
+      <w:r>
+        <w:tab/>
+      </w:r>
+      <w:r>
+        <w:rPr>
+          <w:u w:val="single"/>
+        </w:rPr>
+        <w:t>PREVENTION SECURITY SYSTEM</w:t>
+      </w:r>
+      <w:r>
+        <w:rPr>
+          <w:u w:val="single"/>
+        </w:rPr>
+        <w:t>:</w:t>
+      </w:r>
+      <w:r>
+        <w:t xml:space="preserve"> </w:t>
+      </w:r>
+      <w:r>
+        <w:rPr>
+          <w:b/>
+          <w:bCs/>
+          <w:color w:val="FF0000"/>
+        </w:rPr>
+        <w:t xml:space="preserve">ANY </w:t>
+      </w:r>
+      <w:r>
+        <w:rPr>
+          <w:b/>
+          <w:bCs/>
+          <w:color w:val="FF0000"/>
+        </w:rPr>
+        <w:t>UNHEALTHY</w:t>
+      </w:r>
+      <w:r>
+        <w:rPr>
+          <w:b/>
+          <w:bCs/>
+          <w:color w:val="FF0000"/>
+        </w:rPr>
+        <w:t xml:space="preserve"> </w:t>
+      </w:r>
+      <w:proofErr w:type="gramStart"/>
+      <w:r>
+        <w:rPr>
+          <w:b/>
+          <w:bCs/>
+          <w:color w:val="FF0000"/>
+        </w:rPr>
+        <w:t>BEHAVIOR</w:t>
+      </w:r>
+      <w:r>
+        <w:rPr>
+          <w:b/>
+          <w:bCs/>
+        </w:rPr>
+        <w:t>;</w:t>
+      </w:r>
+      <w:proofErr w:type="gramEnd"/>
+    </w:p>
+    <w:p>
+      <w:pPr>
+        <w:ind w:left="360"/>
+        <w:jc w:val="both"/>
+        <w:rPr>
+          <w:b/>
+          <w:bCs/>
+        </w:rPr>
+      </w:pPr>
+      <w:r>
+        <w:tab/>
+      </w:r>
+      <w:r>
+        <w:rPr>
+          <w:u w:val="single"/>
+        </w:rPr>
+        <w:t>PREVENTION SECURITY SYSTEM</w:t>
+      </w:r>
+      <w:r>
+        <w:rPr>
+          <w:u w:val="single"/>
+        </w:rPr>
+        <w:t>:</w:t>
+      </w:r>
+      <w:r>
+        <w:t xml:space="preserve"> </w:t>
+      </w:r>
+      <w:r>
+        <w:rPr>
+          <w:b/>
+          <w:bCs/>
+          <w:color w:val="FF0000"/>
+        </w:rPr>
+        <w:t xml:space="preserve">ANY </w:t>
+      </w:r>
+      <w:r>
+        <w:rPr>
+          <w:b/>
+          <w:bCs/>
+          <w:color w:val="FF0000"/>
+        </w:rPr>
+        <w:t>UNINTELLIGENT</w:t>
+      </w:r>
+      <w:r>
+        <w:rPr>
+          <w:b/>
+          <w:bCs/>
+          <w:color w:val="FF0000"/>
+        </w:rPr>
+        <w:t xml:space="preserve"> </w:t>
+      </w:r>
+      <w:proofErr w:type="gramStart"/>
+      <w:r>
+        <w:rPr>
+          <w:b/>
+          <w:bCs/>
+          <w:color w:val="FF0000"/>
+        </w:rPr>
+        <w:t>BEHAVIOR</w:t>
+      </w:r>
+      <w:r>
+        <w:rPr>
+          <w:b/>
+          <w:bCs/>
+        </w:rPr>
+        <w:t>;</w:t>
+      </w:r>
+      <w:proofErr w:type="gramEnd"/>
+    </w:p>
+    <w:p>
+      <w:pPr>
+        <w:ind w:left="360"/>
+        <w:jc w:val="both"/>
+        <w:rPr>
+          <w:b/>
+          <w:bCs/>
+        </w:rPr>
+      </w:pPr>
+      <w:r>
+        <w:tab/>
+      </w:r>
+      <w:r>
+        <w:rPr>
+          <w:u w:val="single"/>
+        </w:rPr>
+        <w:t>PREVENTION SECURITY SYSTEM</w:t>
+      </w:r>
+      <w:r>
+        <w:rPr>
+          <w:u w:val="single"/>
+        </w:rPr>
+        <w:t>:</w:t>
+      </w:r>
+      <w:r>
+        <w:t xml:space="preserve"> </w:t>
+      </w:r>
+      <w:r>
+        <w:rPr>
+          <w:b/>
+          <w:bCs/>
+          <w:color w:val="FF0000"/>
+        </w:rPr>
+        <w:t xml:space="preserve">ANY </w:t>
+      </w:r>
+      <w:r>
+        <w:rPr>
+          <w:b/>
+          <w:bCs/>
+          <w:color w:val="FF0000"/>
+        </w:rPr>
+        <w:t>UNSATISFACTORY</w:t>
+      </w:r>
+      <w:r>
+        <w:rPr>
+          <w:b/>
+          <w:bCs/>
+          <w:color w:val="FF0000"/>
+        </w:rPr>
+        <w:t xml:space="preserve"> </w:t>
       </w:r>
       <w:proofErr w:type="gramStart"/>
       <w:r>

</xml_diff>